<commit_message>
GDD système de gemme correction de faute ect
</commit_message>
<xml_diff>
--- a/Docs/GDD/Système_Gemmes.docx
+++ b/Docs/GDD/Système_Gemmes.docx
@@ -65,9 +65,18 @@
         </w:numPr>
       </w:pPr>
       <w:r>
-        <w:t xml:space="preserve">Augmente la vie et/ou les </w:t>
-      </w:r>
-      <w:r>
+        <w:t xml:space="preserve">Augmente la </w:t>
+      </w:r>
+      <w:r>
+        <w:rPr>
+          <w:u w:val="single"/>
+        </w:rPr>
+        <w:t xml:space="preserve">vie et/ou les </w:t>
+      </w:r>
+      <w:r>
+        <w:rPr>
+          <w:u w:val="single"/>
+        </w:rPr>
         <w:t>dégâts</w:t>
       </w:r>
     </w:p>
@@ -95,7 +104,16 @@
         </w:numPr>
       </w:pPr>
       <w:r>
-        <w:t>Débloque une compétence active unique (boule de feu / lame de vent…)</w:t>
+        <w:t xml:space="preserve">Débloque une </w:t>
+      </w:r>
+      <w:r>
+        <w:rPr>
+          <w:u w:val="single"/>
+        </w:rPr>
+        <w:t>compétence active</w:t>
+      </w:r>
+      <w:r>
+        <w:t xml:space="preserve"> unique (boule de feu / lame de vent…)</w:t>
       </w:r>
     </w:p>
     <w:p>
@@ -146,9 +164,18 @@
       </w:r>
       <w:proofErr w:type="spellEnd"/>
       <w:r>
-        <w:t xml:space="preserve"> sur les monstres normaux</w:t>
-      </w:r>
-      <w:r>
+        <w:t xml:space="preserve"> sur les monstres </w:t>
+      </w:r>
+      <w:r>
+        <w:rPr>
+          <w:u w:val="single"/>
+        </w:rPr>
+        <w:t>normaux</w:t>
+      </w:r>
+      <w:r>
+        <w:rPr>
+          <w:u w:val="single"/>
+        </w:rPr>
         <w:t xml:space="preserve"> et élite</w:t>
       </w:r>
     </w:p>
@@ -161,7 +188,13 @@
         </w:numPr>
       </w:pPr>
       <w:r>
-        <w:t>Coffres normaux</w:t>
+        <w:t xml:space="preserve">Coffres </w:t>
+      </w:r>
+      <w:r>
+        <w:rPr>
+          <w:u w:val="single"/>
+        </w:rPr>
+        <w:t>normaux</w:t>
       </w:r>
     </w:p>
     <w:p>
@@ -193,12 +226,24 @@
       </w:r>
       <w:proofErr w:type="spellEnd"/>
       <w:r>
-        <w:t xml:space="preserve"> sur les monstres « élites »</w:t>
-      </w:r>
-      <w:r>
+        <w:t xml:space="preserve"> sur les monstres </w:t>
+      </w:r>
+      <w:r>
+        <w:rPr>
+          <w:u w:val="single"/>
+        </w:rPr>
+        <w:t>« élites »</w:t>
+      </w:r>
+      <w:r>
+        <w:rPr>
+          <w:u w:val="single"/>
+        </w:rPr>
         <w:t xml:space="preserve"> (plus de chance) et </w:t>
       </w:r>
       <w:r>
+        <w:rPr>
+          <w:u w:val="single"/>
+        </w:rPr>
         <w:t>boss</w:t>
       </w:r>
     </w:p>
@@ -211,15 +256,33 @@
         </w:numPr>
       </w:pPr>
       <w:r>
-        <w:t>Coffres « élites »</w:t>
+        <w:t>Coffres « </w:t>
+      </w:r>
+      <w:r>
+        <w:rPr>
+          <w:u w:val="single"/>
+        </w:rPr>
+        <w:t>élites</w:t>
+      </w:r>
+      <w:r>
+        <w:t> »</w:t>
       </w:r>
       <w:r>
         <w:t xml:space="preserve"> =&gt; résultant</w:t>
       </w:r>
       <w:r>
-        <w:t xml:space="preserve"> d’une énigme ou d’un challenge plus </w:t>
-      </w:r>
-      <w:r>
+        <w:t xml:space="preserve"> d’une énigme ou d’un </w:t>
+      </w:r>
+      <w:r>
+        <w:rPr>
+          <w:u w:val="single"/>
+        </w:rPr>
+        <w:t xml:space="preserve">challenge plus </w:t>
+      </w:r>
+      <w:r>
+        <w:rPr>
+          <w:u w:val="single"/>
+        </w:rPr>
         <w:t>corsé</w:t>
       </w:r>
       <w:r>
@@ -254,7 +317,13 @@
         <w:t xml:space="preserve"> </w:t>
       </w:r>
       <w:r>
-        <w:t>Après un jet aléatoire</w:t>
+        <w:t xml:space="preserve">Après un </w:t>
+      </w:r>
+      <w:r>
+        <w:rPr>
+          <w:u w:val="single"/>
+        </w:rPr>
+        <w:t>jet aléatoire</w:t>
       </w:r>
       <w:r>
         <w:t>,</w:t>
@@ -266,10 +335,31 @@
         <w:t>elle</w:t>
       </w:r>
       <w:r>
-        <w:t xml:space="preserve"> t</w:t>
-      </w:r>
-      <w:r>
-        <w:t>ombe sur le sol, se ramasse avec la souris (click</w:t>
+        <w:t xml:space="preserve"> </w:t>
+      </w:r>
+      <w:r>
+        <w:rPr>
+          <w:u w:val="single"/>
+        </w:rPr>
+        <w:t>t</w:t>
+      </w:r>
+      <w:r>
+        <w:rPr>
+          <w:u w:val="single"/>
+        </w:rPr>
+        <w:t>ombe sur le sol</w:t>
+      </w:r>
+      <w:r>
+        <w:t xml:space="preserve">, se </w:t>
+      </w:r>
+      <w:r>
+        <w:rPr>
+          <w:u w:val="single"/>
+        </w:rPr>
+        <w:t>ramasse avec la souris</w:t>
+      </w:r>
+      <w:r>
+        <w:t xml:space="preserve"> (click</w:t>
       </w:r>
       <w:r>
         <w:t xml:space="preserve"> gauche</w:t>
@@ -281,7 +371,16 @@
         <w:t xml:space="preserve"> et</w:t>
       </w:r>
       <w:r>
-        <w:t xml:space="preserve"> va directement dans l’inventaire.</w:t>
+        <w:t xml:space="preserve"> va </w:t>
+      </w:r>
+      <w:r>
+        <w:rPr>
+          <w:u w:val="single"/>
+        </w:rPr>
+        <w:t>directement dans l’inventaire</w:t>
+      </w:r>
+      <w:r>
+        <w:t>.</w:t>
       </w:r>
     </w:p>
     <w:p>
@@ -324,20 +423,65 @@
         <w:t xml:space="preserve">(click gauche sur le coffre) </w:t>
       </w:r>
       <w:r>
-        <w:t>et apparition de la gemme en objet 3d, click gauche sur l’objet pour le ramasser et va directement dans l’inventaire.</w:t>
-      </w:r>
-    </w:p>
-    <w:p>
-      <w:r>
-        <w:t>De manière général, plus le coffre est difficile à accéder, plus la gemmes à l’intérieur est puis</w:t>
-      </w:r>
-      <w:r>
-        <w:t>sante. De même pour les ennemis, plus ils sont difficiles à battre plus la gemmes est forte.</w:t>
-      </w:r>
-    </w:p>
-    <w:p>
-      <w:r>
-        <w:t>Une gemme prend une case de l’inventaire.</w:t>
+        <w:t xml:space="preserve">et </w:t>
+      </w:r>
+      <w:r>
+        <w:rPr>
+          <w:u w:val="single"/>
+        </w:rPr>
+        <w:t>apparition de la gemme en objet 3d</w:t>
+      </w:r>
+      <w:r>
+        <w:t xml:space="preserve">, click gauche sur l’objet pour le ramasser et va </w:t>
+      </w:r>
+      <w:r>
+        <w:rPr>
+          <w:u w:val="single"/>
+        </w:rPr>
+        <w:t>directement dans l’inventaire.</w:t>
+      </w:r>
+    </w:p>
+    <w:p>
+      <w:r>
+        <w:t xml:space="preserve">De manière général, plus le </w:t>
+      </w:r>
+      <w:r>
+        <w:rPr>
+          <w:u w:val="single"/>
+        </w:rPr>
+        <w:t>coffre est difficile à accéder</w:t>
+      </w:r>
+      <w:r>
+        <w:t xml:space="preserve">, plus la </w:t>
+      </w:r>
+      <w:r>
+        <w:rPr>
+          <w:u w:val="single"/>
+        </w:rPr>
+        <w:t>gemmes à l’intérieur est puis</w:t>
+      </w:r>
+      <w:r>
+        <w:rPr>
+          <w:u w:val="single"/>
+        </w:rPr>
+        <w:t>sante</w:t>
+      </w:r>
+      <w:r>
+        <w:t>. De même pour les ennemis, plus ils sont difficiles à battre plus la gemmes est forte.</w:t>
+      </w:r>
+    </w:p>
+    <w:p>
+      <w:r>
+        <w:t xml:space="preserve">Une gemme prend </w:t>
+      </w:r>
+      <w:r>
+        <w:rPr>
+          <w:u w:val="single"/>
+        </w:rPr>
+        <w:t>une case de l’inventaire</w:t>
+      </w:r>
+      <w:r>
+        <w:t>.</w:t>
       </w:r>
     </w:p>
     <w:p>
@@ -345,10 +489,22 @@
         <w:t>Si l’on obtient une gemme que l’on a déjà,</w:t>
       </w:r>
       <w:r>
-        <w:t xml:space="preserve"> nous pouvons simplement la jeter ou la</w:t>
-      </w:r>
-      <w:r>
-        <w:t xml:space="preserve"> garder pour une utilisation ultérieure (pas d’effet notoire).</w:t>
+        <w:t xml:space="preserve"> nous pouvons simplement </w:t>
+      </w:r>
+      <w:r>
+        <w:rPr>
+          <w:u w:val="single"/>
+        </w:rPr>
+        <w:t>la jeter ou la</w:t>
+      </w:r>
+      <w:r>
+        <w:rPr>
+          <w:u w:val="single"/>
+        </w:rPr>
+        <w:t xml:space="preserve"> garder</w:t>
+      </w:r>
+      <w:r>
+        <w:t xml:space="preserve"> pour une utilisation ultérieure (pas d’effet notoire).</w:t>
       </w:r>
     </w:p>
     <w:p>
@@ -367,13 +523,37 @@
         <w:t>Qu</w:t>
       </w:r>
       <w:r>
-        <w:t>and on ouvre son inventaire (« i</w:t>
-      </w:r>
-      <w:r>
-        <w:t> ») les gemmes obtenues apparaissent sous formes d’icônes</w:t>
-      </w:r>
-      <w:r>
-        <w:t xml:space="preserve"> dans les case de celui-ci</w:t>
+        <w:t xml:space="preserve">and on ouvre son </w:t>
+      </w:r>
+      <w:r>
+        <w:rPr>
+          <w:u w:val="single"/>
+        </w:rPr>
+        <w:t>inventaire</w:t>
+      </w:r>
+      <w:r>
+        <w:t xml:space="preserve"> (« i</w:t>
+      </w:r>
+      <w:r>
+        <w:t xml:space="preserve"> ») les gemmes obtenues apparaissent sous formes </w:t>
+      </w:r>
+      <w:r>
+        <w:rPr>
+          <w:u w:val="single"/>
+        </w:rPr>
+        <w:t>d’icônes</w:t>
+      </w:r>
+      <w:r>
+        <w:t xml:space="preserve"> dans les </w:t>
+      </w:r>
+      <w:r>
+        <w:rPr>
+          <w:u w:val="single"/>
+        </w:rPr>
+        <w:t>case</w:t>
+      </w:r>
+      <w:r>
+        <w:t xml:space="preserve"> de celui-ci</w:t>
       </w:r>
       <w:r>
         <w:t xml:space="preserve">, pour les équiper, il suffit de </w:t>
@@ -396,9 +576,24 @@
         </w:numPr>
       </w:pPr>
       <w:r>
-        <w:t>Click droit dessus, ce qui l’équipe dans le slot libre le plus</w:t>
-      </w:r>
-      <w:r>
+        <w:rPr>
+          <w:u w:val="single"/>
+        </w:rPr>
+        <w:t>Click droit</w:t>
+      </w:r>
+      <w:r>
+        <w:t xml:space="preserve"> dessus, ce qui l’équipe dans le </w:t>
+      </w:r>
+      <w:r>
+        <w:rPr>
+          <w:u w:val="single"/>
+        </w:rPr>
+        <w:t>slot libre le plus</w:t>
+      </w:r>
+      <w:r>
+        <w:rPr>
+          <w:u w:val="single"/>
+        </w:rPr>
         <w:t xml:space="preserve"> à gauche</w:t>
       </w:r>
       <w:r>
@@ -414,10 +609,19 @@
         </w:numPr>
       </w:pPr>
       <w:r>
+        <w:rPr>
+          <w:u w:val="single"/>
+        </w:rPr>
         <w:t>Cliquer</w:t>
       </w:r>
       <w:r>
-        <w:t xml:space="preserve"> glisser dans un emplacement libre</w:t>
+        <w:rPr>
+          <w:u w:val="single"/>
+        </w:rPr>
+        <w:t xml:space="preserve"> glisser</w:t>
+      </w:r>
+      <w:r>
+        <w:t xml:space="preserve"> dans un emplacement libre</w:t>
       </w:r>
       <w:r>
         <w:t>.</w:t>
@@ -431,22 +635,58 @@
         <w:t>u importe le type de gemme leur</w:t>
       </w:r>
       <w:r>
-        <w:t xml:space="preserve"> activation est toujours la même.</w:t>
-      </w:r>
-    </w:p>
-    <w:p>
-      <w:r>
-        <w:t>Une gemme non équipée n’a pas d’effet sur le joueur, il faut d’abord s’en prémunir.</w:t>
-      </w:r>
-    </w:p>
-    <w:p>
-      <w:r>
-        <w:t>Une gemme équipée ne prend plus de place dans l’inventaire, elle prend seulement une place dans son emplacement.</w:t>
-      </w:r>
-    </w:p>
-    <w:p>
-      <w:r>
-        <w:t>Pour déséquiper une gemme, il suffit de faire l’opération inverse </w:t>
+        <w:t xml:space="preserve"> </w:t>
+      </w:r>
+      <w:r>
+        <w:rPr>
+          <w:u w:val="single"/>
+        </w:rPr>
+        <w:t>activation est toujours la même</w:t>
+      </w:r>
+      <w:r>
+        <w:t>.</w:t>
+      </w:r>
+    </w:p>
+    <w:p>
+      <w:r>
+        <w:t xml:space="preserve">Une gemme non équipée n’a </w:t>
+      </w:r>
+      <w:r>
+        <w:rPr>
+          <w:u w:val="single"/>
+        </w:rPr>
+        <w:t>pas d’effet sur le joueur</w:t>
+      </w:r>
+      <w:r>
+        <w:t>, il faut d’abord s’en prémunir.</w:t>
+      </w:r>
+    </w:p>
+    <w:p>
+      <w:r>
+        <w:t xml:space="preserve">Une gemme équipée ne prend </w:t>
+      </w:r>
+      <w:r>
+        <w:rPr>
+          <w:u w:val="single"/>
+        </w:rPr>
+        <w:t>plus de place dans l’inventaire</w:t>
+      </w:r>
+      <w:r>
+        <w:t>, elle prend seulement une place dans son emplacement.</w:t>
+      </w:r>
+    </w:p>
+    <w:p>
+      <w:r>
+        <w:t xml:space="preserve">Pour </w:t>
+      </w:r>
+      <w:r>
+        <w:rPr>
+          <w:u w:val="single"/>
+        </w:rPr>
+        <w:t>déséquiper une gemme</w:t>
+      </w:r>
+      <w:r>
+        <w:t>, il suffit de faire l’opération inverse </w:t>
       </w:r>
       <w:r>
         <w:t xml:space="preserve">soit </w:t>
@@ -464,10 +704,19 @@
         </w:numPr>
       </w:pPr>
       <w:r>
+        <w:rPr>
+          <w:u w:val="single"/>
+        </w:rPr>
         <w:t>Cliquer</w:t>
       </w:r>
       <w:r>
-        <w:t xml:space="preserve"> glisser la gemme de l’emplacement </w:t>
+        <w:rPr>
+          <w:u w:val="single"/>
+        </w:rPr>
+        <w:t xml:space="preserve"> glisser</w:t>
+      </w:r>
+      <w:r>
+        <w:t xml:space="preserve"> la gemme de l’emplacement </w:t>
       </w:r>
       <w:r>
         <w:t>jusqu’à</w:t>
@@ -485,13 +734,28 @@
         </w:numPr>
       </w:pPr>
       <w:r>
-        <w:t>Clic droit sur la gemme équipée.</w:t>
+        <w:rPr>
+          <w:u w:val="single"/>
+        </w:rPr>
+        <w:t>Clic droit</w:t>
+      </w:r>
+      <w:r>
+        <w:t xml:space="preserve"> sur la gemme équipée.</w:t>
       </w:r>
     </w:p>
     <w:p>
       <w:r>
         <w:lastRenderedPageBreak/>
-        <w:t>Elle retourne alors dans l’inventaire.</w:t>
+        <w:t xml:space="preserve">Elle </w:t>
+      </w:r>
+      <w:r>
+        <w:rPr>
+          <w:u w:val="single"/>
+        </w:rPr>
+        <w:t>retourne alors dans l’inventaire</w:t>
+      </w:r>
+      <w:r>
+        <w:t>.</w:t>
       </w:r>
     </w:p>
     <w:p>
@@ -499,10 +763,19 @@
         <w:t xml:space="preserve">Si l’on souhaite se débarrasser d’une gemme il suffit de la faire </w:t>
       </w:r>
       <w:r>
+        <w:rPr>
+          <w:u w:val="single"/>
+        </w:rPr>
         <w:t>cliquer</w:t>
       </w:r>
       <w:r>
-        <w:t xml:space="preserve"> déposer à l’extérieur de l’inventaire (dans la fenêtre de jeu).</w:t>
+        <w:rPr>
+          <w:u w:val="single"/>
+        </w:rPr>
+        <w:t xml:space="preserve"> déposer à l’extérieur de l’inventaire</w:t>
+      </w:r>
+      <w:r>
+        <w:t xml:space="preserve"> (dans la fenêtre de jeu).</w:t>
       </w:r>
       <w:r>
         <w:t xml:space="preserve"> Elle tombe alors au sol.</w:t>
@@ -510,15 +783,33 @@
     </w:p>
     <w:p>
       <w:r>
-        <w:t xml:space="preserve">Les gemmes raffinées, sont utilisable en combat, il suffit de </w:t>
+        <w:t xml:space="preserve">Les gemmes raffinées, sont </w:t>
+      </w:r>
+      <w:r>
+        <w:rPr>
+          <w:u w:val="single"/>
+        </w:rPr>
+        <w:t>utilisable en combat</w:t>
+      </w:r>
+      <w:r>
+        <w:t xml:space="preserve">, il suffit de </w:t>
       </w:r>
       <w:proofErr w:type="spellStart"/>
       <w:r>
+        <w:rPr>
+          <w:u w:val="single"/>
+        </w:rPr>
         <w:t>click</w:t>
       </w:r>
       <w:proofErr w:type="spellEnd"/>
       <w:r>
-        <w:t xml:space="preserve"> droit sur son icone afin d’appliquer ses effets (</w:t>
+        <w:rPr>
+          <w:u w:val="single"/>
+        </w:rPr>
+        <w:t xml:space="preserve"> droit sur son icone</w:t>
+      </w:r>
+      <w:r>
+        <w:t xml:space="preserve"> afin d’appliquer ses effets (</w:t>
       </w:r>
       <w:proofErr w:type="spellStart"/>
       <w:r>
@@ -550,7 +841,16 @@
     </w:p>
     <w:p>
       <w:r>
-        <w:t>Les gemmes brutes et raffinées seront différenciées par leurs formes :</w:t>
+        <w:t xml:space="preserve">Les gemmes brutes et raffinées seront </w:t>
+      </w:r>
+      <w:r>
+        <w:rPr>
+          <w:u w:val="single"/>
+        </w:rPr>
+        <w:t>différenciées par leurs formes</w:t>
+      </w:r>
+      <w:r>
+        <w:t> :</w:t>
       </w:r>
     </w:p>
     <w:p>
@@ -669,7 +969,16 @@
     </w:p>
     <w:p>
       <w:r>
-        <w:t>Les gemmes brutes auront trois couleurs, chacune re</w:t>
+        <w:t xml:space="preserve">Les gemmes brutes auront </w:t>
+      </w:r>
+      <w:r>
+        <w:rPr>
+          <w:u w:val="single"/>
+        </w:rPr>
+        <w:t>trois couleurs</w:t>
+      </w:r>
+      <w:r>
+        <w:t>, chacune re</w:t>
       </w:r>
       <w:r>
         <w:t>présentant la/les stats qu’elles boost</w:t>
@@ -687,7 +996,19 @@
         </w:numPr>
       </w:pPr>
       <w:r>
-        <w:t>Vert pour les gemmes boostant la vie.</w:t>
+        <w:rPr>
+          <w:u w:val="single"/>
+        </w:rPr>
+        <w:t>Vert</w:t>
+      </w:r>
+      <w:r>
+        <w:t xml:space="preserve"> pour les gemmes boostant la </w:t>
+      </w:r>
+      <w:r>
+        <w:rPr>
+          <w:u w:val="single"/>
+        </w:rPr>
+        <w:t>vie.</w:t>
       </w:r>
     </w:p>
     <w:p>
@@ -699,7 +1020,22 @@
         </w:numPr>
       </w:pPr>
       <w:r>
-        <w:t>Rouge pour les gemmes boostant les dégâts.</w:t>
+        <w:rPr>
+          <w:u w:val="single"/>
+        </w:rPr>
+        <w:t>Rouge</w:t>
+      </w:r>
+      <w:r>
+        <w:t xml:space="preserve"> pour les gemmes boostant les </w:t>
+      </w:r>
+      <w:r>
+        <w:rPr>
+          <w:u w:val="single"/>
+        </w:rPr>
+        <w:t>dégâts</w:t>
+      </w:r>
+      <w:r>
+        <w:t>.</w:t>
       </w:r>
     </w:p>
     <w:p>
@@ -711,7 +1047,31 @@
         </w:numPr>
       </w:pPr>
       <w:r>
-        <w:t>Jaune pour les gemmes boostant la vie et les dégâts.</w:t>
+        <w:rPr>
+          <w:u w:val="single"/>
+        </w:rPr>
+        <w:t>Jaune</w:t>
+      </w:r>
+      <w:r>
+        <w:t xml:space="preserve"> pour les gemmes boostant la </w:t>
+      </w:r>
+      <w:r>
+        <w:rPr>
+          <w:u w:val="single"/>
+        </w:rPr>
+        <w:t>vie</w:t>
+      </w:r>
+      <w:r>
+        <w:t xml:space="preserve"> et les </w:t>
+      </w:r>
+      <w:r>
+        <w:rPr>
+          <w:u w:val="single"/>
+        </w:rPr>
+        <w:t>dégâts</w:t>
+      </w:r>
+      <w:r>
+        <w:t>.</w:t>
       </w:r>
     </w:p>
     <w:p>
@@ -883,9 +1243,18 @@
     </w:p>
     <w:p>
       <w:r>
-        <w:t xml:space="preserve">Les gemmes raffinées auront une couleur correspondant à </w:t>
-      </w:r>
-      <w:r>
+        <w:t xml:space="preserve">Les gemmes raffinées auront une couleur </w:t>
+      </w:r>
+      <w:r>
+        <w:rPr>
+          <w:u w:val="single"/>
+        </w:rPr>
+        <w:t xml:space="preserve">correspondant à </w:t>
+      </w:r>
+      <w:r>
+        <w:rPr>
+          <w:u w:val="single"/>
+        </w:rPr>
         <w:t>leurs effets</w:t>
       </w:r>
       <w:r>
@@ -1023,7 +1392,22 @@
     </w:p>
     <w:p>
       <w:r>
-        <w:t>Les effets de ces gemmes sont consultables à tout moment dans l’inventaire, en passant simplement sa souris sur la gemme concernée. Une fenêtre s’ouvre à la droite de l’icône</w:t>
+        <w:t xml:space="preserve">Les effets de ces gemmes sont </w:t>
+      </w:r>
+      <w:r>
+        <w:rPr>
+          <w:u w:val="single"/>
+        </w:rPr>
+        <w:t>consultables à tout moment dans l’inventaire</w:t>
+      </w:r>
+      <w:r>
+        <w:t xml:space="preserve">, en passant simplement sa souris sur la gemme concernée. Une </w:t>
+      </w:r>
+      <w:r>
+        <w:rPr>
+          <w:u w:val="single"/>
+        </w:rPr>
+        <w:t>fenêtre s’ouvre à la droite de l’icône</w:t>
       </w:r>
       <w:r>
         <w:t>,</w:t>
@@ -1040,17 +1424,33 @@
     </w:p>
     <w:p>
       <w:r>
-        <w:t>Les gemmes raffinées, quand elles sont drop, possèdent une aura lumineuse (FX) montrant leurs rareté et puissance.</w:t>
-      </w:r>
-      <w:bookmarkStart w:id="0" w:name="_GoBack"/>
-      <w:bookmarkEnd w:id="0"/>
+        <w:t xml:space="preserve">Les gemmes raffinées, quand elles sont drop, possèdent une </w:t>
+      </w:r>
+      <w:r>
+        <w:rPr>
+          <w:u w:val="single"/>
+        </w:rPr>
+        <w:t>aura lumineuse</w:t>
+      </w:r>
+      <w:r>
+        <w:t xml:space="preserve"> (FX) montrant leurs rareté et puissance.</w:t>
+      </w:r>
     </w:p>
     <w:p>
       <w:r>
         <w:t>Quand on ramasse l’une d’ell</w:t>
       </w:r>
       <w:r>
-        <w:t>e un petit son se fait entendre, de même lorsqu’on les équipes.</w:t>
+        <w:t xml:space="preserve">e un petit </w:t>
+      </w:r>
+      <w:r>
+        <w:rPr>
+          <w:u w:val="single"/>
+        </w:rPr>
+        <w:t>son</w:t>
+      </w:r>
+      <w:r>
+        <w:t xml:space="preserve"> se fait entendre, de même lorsqu’on les équipes.</w:t>
       </w:r>
     </w:p>
     <w:p>
@@ -1133,7 +1533,13 @@
         </w:numPr>
       </w:pPr>
       <w:r>
-        <w:t>L’inventaire (ou sont stocké les gemmes non équipés)</w:t>
+        <w:rPr>
+          <w:u w:val="single"/>
+        </w:rPr>
+        <w:t>L’inventaire</w:t>
+      </w:r>
+      <w:r>
+        <w:t xml:space="preserve"> (ou sont stocké les gemmes non équipés)</w:t>
       </w:r>
     </w:p>
     <w:p>
@@ -1178,42 +1584,22 @@
         </w:numPr>
       </w:pPr>
       <w:r>
-        <w:t>Slots de gemme vide / non équipée</w:t>
-      </w:r>
-      <w:r>
-        <w:t>.</w:t>
-      </w:r>
-    </w:p>
-    <w:p>
-      <w:pPr>
-        <w:pStyle w:val="Paragraphedeliste"/>
-        <w:numPr>
-          <w:ilvl w:val="1"/>
-          <w:numId w:val="1"/>
-        </w:numPr>
-      </w:pPr>
-      <w:r>
-        <w:t>La fenêtre d’action en jeu</w:t>
-      </w:r>
-    </w:p>
-    <w:p>
-      <w:r>
         <w:rPr>
           <w:noProof/>
         </w:rPr>
         <w:drawing>
-          <wp:anchor distT="0" distB="0" distL="114300" distR="114300" simplePos="0" relativeHeight="251658240" behindDoc="1" locked="0" layoutInCell="1" allowOverlap="1">
+          <wp:anchor distT="0" distB="0" distL="114300" distR="114300" simplePos="0" relativeHeight="251664384" behindDoc="1" locked="0" layoutInCell="1" allowOverlap="1">
             <wp:simplePos x="0" y="0"/>
             <wp:positionH relativeFrom="margin">
               <wp:align>center</wp:align>
             </wp:positionH>
             <wp:positionV relativeFrom="paragraph">
-              <wp:posOffset>123402</wp:posOffset>
+              <wp:posOffset>198543</wp:posOffset>
             </wp:positionV>
-            <wp:extent cx="7085412" cy="3937000"/>
-            <wp:effectExtent l="0" t="0" r="1270" b="6350"/>
+            <wp:extent cx="6824133" cy="4410536"/>
+            <wp:effectExtent l="0" t="0" r="0" b="9525"/>
             <wp:wrapNone/>
-            <wp:docPr id="6" name="Image 6" descr="https://cdn.discordapp.com/attachments/356721385869017088/359613321361489920/UI_dungeon_crawler.jpg"/>
+            <wp:docPr id="14" name="Image 14" descr="https://cdn.discordapp.com/attachments/356721385869017088/359650379954389014/UI_dungeon_crawler_systeme_combat-01.jpg"/>
             <wp:cNvGraphicFramePr>
               <a:graphicFrameLocks xmlns:a="http://schemas.openxmlformats.org/drawingml/2006/main" noChangeAspect="1"/>
             </wp:cNvGraphicFramePr>
@@ -1221,7 +1607,7 @@
               <a:graphicData uri="http://schemas.openxmlformats.org/drawingml/2006/picture">
                 <pic:pic xmlns:pic="http://schemas.openxmlformats.org/drawingml/2006/picture">
                   <pic:nvPicPr>
-                    <pic:cNvPr id="0" name="Picture 8" descr="https://cdn.discordapp.com/attachments/356721385869017088/359613321361489920/UI_dungeon_crawler.jpg"/>
+                    <pic:cNvPr id="0" name="Picture 3" descr="https://cdn.discordapp.com/attachments/356721385869017088/359650379954389014/UI_dungeon_crawler_systeme_combat-01.jpg"/>
                     <pic:cNvPicPr>
                       <a:picLocks noChangeAspect="1" noChangeArrowheads="1"/>
                     </pic:cNvPicPr>
@@ -1242,7 +1628,7 @@
                   <pic:spPr bwMode="auto">
                     <a:xfrm>
                       <a:off x="0" y="0"/>
-                      <a:ext cx="7085412" cy="3937000"/>
+                      <a:ext cx="6824133" cy="4410536"/>
                     </a:xfrm>
                     <a:prstGeom prst="rect">
                       <a:avLst/>
@@ -1264,7 +1650,33 @@
           </wp:anchor>
         </w:drawing>
       </w:r>
-    </w:p>
+      <w:r>
+        <w:t>Slots de gemme vide / non équipée</w:t>
+      </w:r>
+      <w:r>
+        <w:t>.</w:t>
+      </w:r>
+    </w:p>
+    <w:p>
+      <w:pPr>
+        <w:pStyle w:val="Paragraphedeliste"/>
+        <w:numPr>
+          <w:ilvl w:val="1"/>
+          <w:numId w:val="1"/>
+        </w:numPr>
+        <w:rPr>
+          <w:u w:val="single"/>
+        </w:rPr>
+      </w:pPr>
+      <w:bookmarkStart w:id="0" w:name="_GoBack"/>
+      <w:r>
+        <w:rPr>
+          <w:u w:val="single"/>
+        </w:rPr>
+        <w:t>La fenêtre d’action en jeu</w:t>
+      </w:r>
+    </w:p>
+    <w:bookmarkEnd w:id="0"/>
     <w:p/>
     <w:p/>
     <w:p/>
@@ -1286,16 +1698,16 @@
         <mc:AlternateContent>
           <mc:Choice Requires="wps">
             <w:drawing>
-              <wp:anchor distT="0" distB="0" distL="114300" distR="114300" simplePos="0" relativeHeight="251661312" behindDoc="1" locked="0" layoutInCell="1" allowOverlap="1" wp14:anchorId="1CB2B31E" wp14:editId="0E8E3A5A">
+              <wp:anchor distT="0" distB="0" distL="114300" distR="114300" simplePos="0" relativeHeight="251666432" behindDoc="1" locked="0" layoutInCell="1" allowOverlap="1" wp14:anchorId="31EAD5E4" wp14:editId="191C581C">
                 <wp:simplePos x="0" y="0"/>
-                <wp:positionH relativeFrom="column">
-                  <wp:posOffset>379095</wp:posOffset>
+                <wp:positionH relativeFrom="margin">
+                  <wp:posOffset>666115</wp:posOffset>
                 </wp:positionH>
                 <wp:positionV relativeFrom="paragraph">
-                  <wp:posOffset>58631</wp:posOffset>
+                  <wp:posOffset>59478</wp:posOffset>
                 </wp:positionV>
-                <wp:extent cx="2065866" cy="283633"/>
-                <wp:effectExtent l="0" t="0" r="0" b="2540"/>
+                <wp:extent cx="981287" cy="635"/>
+                <wp:effectExtent l="0" t="0" r="9525" b="5715"/>
                 <wp:wrapNone/>
                 <wp:docPr id="1" name="Zone de texte 1"/>
                 <wp:cNvGraphicFramePr/>
@@ -1306,7 +1718,7 @@
                       <wps:spPr>
                         <a:xfrm>
                           <a:off x="0" y="0"/>
-                          <a:ext cx="2065866" cy="283633"/>
+                          <a:ext cx="981287" cy="635"/>
                         </a:xfrm>
                         <a:prstGeom prst="rect">
                           <a:avLst/>
@@ -1325,16 +1737,16 @@
                               <w:pStyle w:val="Lgende"/>
                               <w:rPr>
                                 <w:noProof/>
-                                <w:sz w:val="28"/>
-                                <w:szCs w:val="28"/>
+                                <w:sz w:val="32"/>
+                                <w:szCs w:val="32"/>
                               </w:rPr>
                             </w:pPr>
                             <w:r>
                               <w:rPr>
-                                <w:sz w:val="28"/>
-                                <w:szCs w:val="28"/>
+                                <w:sz w:val="32"/>
+                                <w:szCs w:val="32"/>
                               </w:rPr>
-                              <w:t>Proposition d'inventaire</w:t>
+                              <w:t>Inventaire</w:t>
                             </w:r>
                           </w:p>
                         </w:txbxContent>
@@ -1343,7 +1755,7 @@
                         <a:prstTxWarp prst="textNoShape">
                           <a:avLst/>
                         </a:prstTxWarp>
-                        <a:noAutofit/>
+                        <a:spAutoFit/>
                       </wps:bodyPr>
                     </wps:wsp>
                   </a:graphicData>
@@ -1351,46 +1763,45 @@
                 <wp14:sizeRelH relativeFrom="margin">
                   <wp14:pctWidth>0</wp14:pctWidth>
                 </wp14:sizeRelH>
-                <wp14:sizeRelV relativeFrom="margin">
-                  <wp14:pctHeight>0</wp14:pctHeight>
-                </wp14:sizeRelV>
               </wp:anchor>
             </w:drawing>
           </mc:Choice>
           <mc:Fallback>
             <w:pict>
-              <v:shapetype w14:anchorId="1CB2B31E" id="_x0000_t202" coordsize="21600,21600" o:spt="202" path="m,l,21600r21600,l21600,xe">
+              <v:shapetype w14:anchorId="31EAD5E4" id="_x0000_t202" coordsize="21600,21600" o:spt="202" path="m,l,21600r21600,l21600,xe">
                 <v:stroke joinstyle="miter"/>
                 <v:path gradientshapeok="t" o:connecttype="rect"/>
               </v:shapetype>
-              <v:shape id="Zone de texte 1" o:spid="_x0000_s1026" type="#_x0000_t202" style="position:absolute;margin-left:29.85pt;margin-top:4.6pt;width:162.65pt;height:22.35pt;z-index:-251655168;visibility:visible;mso-wrap-style:square;mso-width-percent:0;mso-height-percent:0;mso-wrap-distance-left:9pt;mso-wrap-distance-top:0;mso-wrap-distance-right:9pt;mso-wrap-distance-bottom:0;mso-position-horizontal:absolute;mso-position-horizontal-relative:text;mso-position-vertical:absolute;mso-position-vertical-relative:text;mso-width-percent:0;mso-height-percent:0;mso-width-relative:margin;mso-height-relative:margin;v-text-anchor:top" o:gfxdata="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" stroked="f">
-                <v:textbox inset="0,0,0,0">
+              <v:shape id="Zone de texte 1" o:spid="_x0000_s1026" type="#_x0000_t202" style="position:absolute;margin-left:52.45pt;margin-top:4.7pt;width:77.25pt;height:.05pt;z-index:-251650048;visibility:visible;mso-wrap-style:square;mso-width-percent:0;mso-wrap-distance-left:9pt;mso-wrap-distance-top:0;mso-wrap-distance-right:9pt;mso-wrap-distance-bottom:0;mso-position-horizontal:absolute;mso-position-horizontal-relative:margin;mso-position-vertical:absolute;mso-position-vertical-relative:text;mso-width-percent:0;mso-width-relative:margin;v-text-anchor:top" o:gfxdata="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" stroked="f">
+                <v:textbox style="mso-fit-shape-to-text:t" inset="0,0,0,0">
                   <w:txbxContent>
                     <w:p>
                       <w:pPr>
                         <w:pStyle w:val="Lgende"/>
                         <w:rPr>
                           <w:noProof/>
-                          <w:sz w:val="28"/>
-                          <w:szCs w:val="28"/>
+                          <w:sz w:val="32"/>
+                          <w:szCs w:val="32"/>
                         </w:rPr>
                       </w:pPr>
                       <w:r>
                         <w:rPr>
-                          <w:sz w:val="28"/>
-                          <w:szCs w:val="28"/>
+                          <w:sz w:val="32"/>
+                          <w:szCs w:val="32"/>
                         </w:rPr>
-                        <w:t>Proposition d'inventaire</w:t>
+                        <w:t>Inventaire</w:t>
                       </w:r>
                     </w:p>
                   </w:txbxContent>
                 </v:textbox>
+                <w10:wrap anchorx="margin"/>
               </v:shape>
             </w:pict>
           </mc:Fallback>
         </mc:AlternateContent>
       </w:r>
     </w:p>
+    <w:p/>
     <w:p/>
     <w:p/>
     <w:p/>
@@ -1587,22 +1998,22 @@
     <w:p/>
     <w:p>
       <w:r>
+        <w:t>Enfin une fenêtre apparaissant quand on passe notre curseur sur la gemme :</w:t>
+      </w:r>
+    </w:p>
+    <w:p>
+      <w:pPr>
+        <w:jc w:val="center"/>
+      </w:pPr>
+      <w:r>
         <w:rPr>
           <w:noProof/>
         </w:rPr>
         <w:drawing>
-          <wp:anchor distT="0" distB="0" distL="114300" distR="114300" simplePos="0" relativeHeight="251664384" behindDoc="1" locked="0" layoutInCell="1" allowOverlap="1">
-            <wp:simplePos x="0" y="0"/>
-            <wp:positionH relativeFrom="column">
-              <wp:posOffset>1098126</wp:posOffset>
-            </wp:positionH>
-            <wp:positionV relativeFrom="paragraph">
-              <wp:posOffset>280458</wp:posOffset>
-            </wp:positionV>
-            <wp:extent cx="3310255" cy="4618990"/>
+          <wp:inline distT="0" distB="0" distL="0" distR="0">
+            <wp:extent cx="3428370" cy="4783666"/>
             <wp:effectExtent l="0" t="0" r="0" b="0"/>
-            <wp:wrapNone/>
-            <wp:docPr id="13" name="Image 13" descr="https://cdn.discordapp.com/attachments/356721385869017088/359636833241399297/UI_gem_stat-03.png"/>
+            <wp:docPr id="11" name="Image 11" descr="https://cdn.discordapp.com/attachments/356721385869017088/359645593783631882/UI_gem_stat-03-03.png"/>
             <wp:cNvGraphicFramePr>
               <a:graphicFrameLocks xmlns:a="http://schemas.openxmlformats.org/drawingml/2006/main" noChangeAspect="1"/>
             </wp:cNvGraphicFramePr>
@@ -1610,7 +2021,7 @@
               <a:graphicData uri="http://schemas.openxmlformats.org/drawingml/2006/picture">
                 <pic:pic xmlns:pic="http://schemas.openxmlformats.org/drawingml/2006/picture">
                   <pic:nvPicPr>
-                    <pic:cNvPr id="0" name="Picture 20" descr="https://cdn.discordapp.com/attachments/356721385869017088/359636833241399297/UI_gem_stat-03.png"/>
+                    <pic:cNvPr id="0" name="Picture 1" descr="https://cdn.discordapp.com/attachments/356721385869017088/359645593783631882/UI_gem_stat-03-03.png"/>
                     <pic:cNvPicPr>
                       <a:picLocks noChangeAspect="1" noChangeArrowheads="1"/>
                     </pic:cNvPicPr>
@@ -1631,7 +2042,7 @@
                   <pic:spPr bwMode="auto">
                     <a:xfrm>
                       <a:off x="0" y="0"/>
-                      <a:ext cx="3310255" cy="4618990"/>
+                      <a:ext cx="3441945" cy="4802607"/>
                     </a:xfrm>
                     <a:prstGeom prst="rect">
                       <a:avLst/>
@@ -1644,11 +2055,8 @@
                 </pic:pic>
               </a:graphicData>
             </a:graphic>
-          </wp:anchor>
+          </wp:inline>
         </w:drawing>
-      </w:r>
-      <w:r>
-        <w:t>Enfin une fenêtre apparaissant quand on passe notre curseur sur la gemme :</w:t>
       </w:r>
     </w:p>
     <w:sectPr>
@@ -2758,7 +3166,7 @@
 </file>
 
 <file path=customXml/itemProps1.xml><?xml version="1.0" encoding="utf-8"?>
-<ds:datastoreItem xmlns:ds="http://schemas.openxmlformats.org/officeDocument/2006/customXml" ds:itemID="{419D7B94-E67C-47DF-94BC-05744008659E}">
+<ds:datastoreItem xmlns:ds="http://schemas.openxmlformats.org/officeDocument/2006/customXml" ds:itemID="{6D99B42D-0BF2-4557-8B70-D6C0A51F4B7E}">
   <ds:schemaRefs>
     <ds:schemaRef ds:uri="http://schemas.openxmlformats.org/officeDocument/2006/bibliography"/>
   </ds:schemaRefs>

</xml_diff>

<commit_message>
Creation d'un repertoire test scène
</commit_message>
<xml_diff>
--- a/Docs/GDD/Système_Gemmes.docx
+++ b/Docs/GDD/Système_Gemmes.docx
@@ -1532,7 +1532,12 @@
     </w:p>
     <w:p>
       <w:r>
-        <w:t xml:space="preserve">Il se composera de </w:t>
+        <w:t>Elle</w:t>
+      </w:r>
+      <w:bookmarkStart w:id="0" w:name="_GoBack"/>
+      <w:bookmarkEnd w:id="0"/>
+      <w:r>
+        <w:t xml:space="preserve"> se composera de </w:t>
       </w:r>
       <w:r>
         <w:t>deux éléments importants</w:t>
@@ -2018,8 +2023,6 @@
       <w:r>
         <w:t>Enfin une fenêtre apparaissant quand on passe notre curseur sur la gemme :</w:t>
       </w:r>
-      <w:bookmarkStart w:id="0" w:name="_GoBack"/>
-      <w:bookmarkEnd w:id="0"/>
     </w:p>
     <w:p>
       <w:pPr>
@@ -3187,7 +3190,7 @@
 </file>
 
 <file path=customXml/itemProps1.xml><?xml version="1.0" encoding="utf-8"?>
-<ds:datastoreItem xmlns:ds="http://schemas.openxmlformats.org/officeDocument/2006/customXml" ds:itemID="{B96EB4B1-B557-4B20-9D64-EBA746AE2DB4}">
+<ds:datastoreItem xmlns:ds="http://schemas.openxmlformats.org/officeDocument/2006/customXml" ds:itemID="{480A4058-3FC0-4F67-BA11-D3A02F15142C}">
   <ds:schemaRefs>
     <ds:schemaRef ds:uri="http://schemas.openxmlformats.org/officeDocument/2006/bibliography"/>
   </ds:schemaRefs>

</xml_diff>